<commit_message>
fix bug with Widget on telephone change documentation
</commit_message>
<xml_diff>
--- a/doc/readme.docx
+++ b/doc/readme.docx
@@ -12,6 +12,8 @@
           <w:lang w:val="ru-RU"/>
         </w:rPr>
       </w:pPr>
+      <w:bookmarkStart w:id="0" w:name="_GoBack"/>
+      <w:bookmarkEnd w:id="0"/>
       <w:proofErr w:type="spellStart"/>
       <w:r>
         <w:rPr>
@@ -193,17 +195,7 @@
           <w:szCs w:val="24"/>
           <w:lang w:val="ru-RU"/>
         </w:rPr>
-        <w:t xml:space="preserve">) и выдает пользователю </w:t>
-      </w:r>
-      <w:bookmarkStart w:id="0" w:name="_GoBack"/>
-      <w:bookmarkEnd w:id="0"/>
-      <w:r>
-        <w:rPr>
-          <w:sz w:val="24"/>
-          <w:szCs w:val="24"/>
-          <w:lang w:val="ru-RU"/>
-        </w:rPr>
-        <w:t xml:space="preserve">список </w:t>
+        <w:t xml:space="preserve">) и выдает пользователю список </w:t>
       </w:r>
       <w:proofErr w:type="spellStart"/>
       <w:r>
@@ -774,113 +766,99 @@
     </w:p>
     <w:p>
       <w:pPr>
-        <w:jc w:val="center"/>
-        <w:rPr>
-          <w:b/>
-          <w:sz w:val="24"/>
-          <w:szCs w:val="24"/>
-        </w:rPr>
-      </w:pPr>
-      <w:proofErr w:type="gramStart"/>
-      <w:r>
-        <w:rPr>
-          <w:b/>
+        <w:rPr>
+          <w:sz w:val="24"/>
+          <w:szCs w:val="24"/>
+        </w:rPr>
+      </w:pPr>
+      <w:r>
+        <w:rPr>
           <w:sz w:val="24"/>
           <w:szCs w:val="24"/>
         </w:rPr>
         <w:lastRenderedPageBreak/>
-        <w:t>To-Do</w:t>
-      </w:r>
-      <w:proofErr w:type="gramEnd"/>
-      <w:r>
-        <w:rPr>
-          <w:b/>
-          <w:sz w:val="24"/>
-          <w:szCs w:val="24"/>
-        </w:rPr>
-        <w:t xml:space="preserve"> </w:t>
+        <w:t xml:space="preserve">Widget </w:t>
+      </w:r>
+      <w:r>
+        <w:rPr>
+          <w:sz w:val="24"/>
+          <w:szCs w:val="24"/>
+          <w:lang w:val="ru-RU"/>
+        </w:rPr>
+        <w:t xml:space="preserve">для </w:t>
+      </w:r>
+      <w:proofErr w:type="spellStart"/>
+      <w:r>
+        <w:rPr>
+          <w:sz w:val="24"/>
+          <w:szCs w:val="24"/>
+        </w:rPr>
+        <w:t>HomeScreen</w:t>
+      </w:r>
+      <w:proofErr w:type="spellEnd"/>
+      <w:r>
+        <w:rPr>
+          <w:sz w:val="24"/>
+          <w:szCs w:val="24"/>
+        </w:rPr>
+        <w:t>:</w:t>
       </w:r>
     </w:p>
     <w:p>
       <w:pPr>
-        <w:pStyle w:val="ListParagraph"/>
-        <w:numPr>
-          <w:ilvl w:val="0"/>
-          <w:numId w:val="1"/>
-        </w:numPr>
-        <w:rPr>
-          <w:sz w:val="24"/>
-          <w:szCs w:val="24"/>
-          <w:lang w:val="ru-RU"/>
-        </w:rPr>
-      </w:pPr>
-      <w:r>
-        <w:rPr>
-          <w:sz w:val="24"/>
-          <w:szCs w:val="24"/>
-          <w:lang w:val="ru-RU"/>
-        </w:rPr>
-        <w:t xml:space="preserve">Увеличение базы данных банков и </w:t>
-      </w:r>
-      <w:proofErr w:type="spellStart"/>
-      <w:r>
-        <w:rPr>
-          <w:sz w:val="24"/>
-          <w:szCs w:val="24"/>
-          <w:lang w:val="ru-RU"/>
-        </w:rPr>
-        <w:t>обменников</w:t>
-      </w:r>
-      <w:proofErr w:type="spellEnd"/>
-      <w:r>
-        <w:rPr>
-          <w:sz w:val="24"/>
-          <w:szCs w:val="24"/>
-          <w:lang w:val="ru-RU"/>
-        </w:rPr>
-        <w:t>. С оптимизацией скорости ее обновления.</w:t>
-      </w:r>
-    </w:p>
-    <w:p>
-      <w:pPr>
-        <w:pStyle w:val="ListParagraph"/>
-        <w:numPr>
-          <w:ilvl w:val="0"/>
-          <w:numId w:val="1"/>
-        </w:numPr>
-        <w:rPr>
-          <w:sz w:val="24"/>
-          <w:szCs w:val="24"/>
-          <w:lang w:val="ru-RU"/>
-        </w:rPr>
-      </w:pPr>
-      <w:proofErr w:type="spellStart"/>
-      <w:r>
-        <w:rPr>
-          <w:sz w:val="24"/>
-          <w:szCs w:val="24"/>
-          <w:lang w:val="ru-RU"/>
-        </w:rPr>
-        <w:t>Виджет</w:t>
-      </w:r>
-      <w:proofErr w:type="spellEnd"/>
-      <w:r>
-        <w:rPr>
-          <w:sz w:val="24"/>
-          <w:szCs w:val="24"/>
-          <w:lang w:val="ru-RU"/>
-        </w:rPr>
-        <w:t xml:space="preserve"> для рабочего стола.</w:t>
-      </w:r>
-    </w:p>
-    <w:p>
-      <w:pPr>
-        <w:rPr>
-          <w:sz w:val="24"/>
-          <w:szCs w:val="24"/>
-          <w:lang w:val="ru-RU"/>
-        </w:rPr>
-      </w:pPr>
+        <w:rPr>
+          <w:sz w:val="24"/>
+          <w:szCs w:val="24"/>
+        </w:rPr>
+      </w:pPr>
+      <w:r>
+        <w:rPr>
+          <w:noProof/>
+          <w:sz w:val="24"/>
+          <w:szCs w:val="24"/>
+        </w:rPr>
+        <w:drawing>
+          <wp:inline distT="0" distB="0" distL="0" distR="0">
+            <wp:extent cx="2143125" cy="1295060"/>
+            <wp:effectExtent l="0" t="0" r="0" b="635"/>
+            <wp:docPr id="8" name="Picture 8"/>
+            <wp:cNvGraphicFramePr>
+              <a:graphicFrameLocks xmlns:a="http://schemas.openxmlformats.org/drawingml/2006/main" noChangeAspect="1"/>
+            </wp:cNvGraphicFramePr>
+            <a:graphic xmlns:a="http://schemas.openxmlformats.org/drawingml/2006/main">
+              <a:graphicData uri="http://schemas.openxmlformats.org/drawingml/2006/picture">
+                <pic:pic xmlns:pic="http://schemas.openxmlformats.org/drawingml/2006/picture">
+                  <pic:nvPicPr>
+                    <pic:cNvPr id="8" name="widget.png"/>
+                    <pic:cNvPicPr/>
+                  </pic:nvPicPr>
+                  <pic:blipFill>
+                    <a:blip r:embed="rId12" cstate="print">
+                      <a:extLst>
+                        <a:ext uri="{28A0092B-C50C-407E-A947-70E740481C1C}">
+                          <a14:useLocalDpi xmlns:a14="http://schemas.microsoft.com/office/drawing/2010/main" val="0"/>
+                        </a:ext>
+                      </a:extLst>
+                    </a:blip>
+                    <a:stretch>
+                      <a:fillRect/>
+                    </a:stretch>
+                  </pic:blipFill>
+                  <pic:spPr>
+                    <a:xfrm>
+                      <a:off x="0" y="0"/>
+                      <a:ext cx="2157714" cy="1303876"/>
+                    </a:xfrm>
+                    <a:prstGeom prst="rect">
+                      <a:avLst/>
+                    </a:prstGeom>
+                  </pic:spPr>
+                </pic:pic>
+              </a:graphicData>
+            </a:graphic>
+          </wp:inline>
+        </w:drawing>
+      </w:r>
     </w:p>
     <w:sectPr>
       <w:pgSz w:w="12240" w:h="15840"/>

</xml_diff>

<commit_message>
fix bug with double privat node
</commit_message>
<xml_diff>
--- a/doc/readme.docx
+++ b/doc/readme.docx
@@ -9,11 +9,8 @@
           <w:b/>
           <w:sz w:val="36"/>
           <w:szCs w:val="36"/>
-          <w:lang w:val="ru-RU"/>
-        </w:rPr>
-      </w:pPr>
-      <w:bookmarkStart w:id="0" w:name="_GoBack"/>
-      <w:bookmarkEnd w:id="0"/>
+        </w:rPr>
+      </w:pPr>
       <w:proofErr w:type="spellStart"/>
       <w:r>
         <w:rPr>
@@ -27,80 +24,243 @@
     </w:p>
     <w:p>
       <w:pPr>
-        <w:rPr>
-          <w:sz w:val="24"/>
-          <w:szCs w:val="24"/>
-          <w:lang w:val="ru-RU"/>
-        </w:rPr>
-      </w:pPr>
-      <w:r>
-        <w:rPr>
-          <w:sz w:val="24"/>
-          <w:szCs w:val="24"/>
-          <w:lang w:val="ru-RU"/>
-        </w:rPr>
-        <w:t xml:space="preserve">Информационное приложение для </w:t>
-      </w:r>
-      <w:r>
-        <w:rPr>
-          <w:sz w:val="24"/>
-          <w:szCs w:val="24"/>
-        </w:rPr>
-        <w:t>Android</w:t>
-      </w:r>
-      <w:r>
-        <w:rPr>
-          <w:sz w:val="24"/>
-          <w:szCs w:val="24"/>
-          <w:lang w:val="ru-RU"/>
-        </w:rPr>
-        <w:t xml:space="preserve"> по быстрому</w:t>
-      </w:r>
-      <w:r>
-        <w:rPr>
-          <w:sz w:val="24"/>
-          <w:szCs w:val="24"/>
-          <w:lang w:val="ru-RU"/>
-        </w:rPr>
-        <w:t xml:space="preserve"> поиску</w:t>
-      </w:r>
-      <w:r>
-        <w:rPr>
-          <w:sz w:val="24"/>
-          <w:szCs w:val="24"/>
-          <w:lang w:val="ru-RU"/>
-        </w:rPr>
-        <w:t xml:space="preserve"> ближайшего пункта обмена валюты с лучшим курсом.  Приложение собирает данные с со специализированных сайтов (</w:t>
-      </w:r>
-      <w:r>
-        <w:rPr>
-          <w:sz w:val="24"/>
-          <w:szCs w:val="24"/>
-        </w:rPr>
-        <w:t>Finance</w:t>
-      </w:r>
-      <w:r>
-        <w:rPr>
-          <w:sz w:val="24"/>
-          <w:szCs w:val="24"/>
-          <w:lang w:val="ru-RU"/>
+        <w:jc w:val="both"/>
+        <w:rPr>
+          <w:sz w:val="24"/>
+          <w:szCs w:val="24"/>
+        </w:rPr>
+      </w:pPr>
+      <w:r>
+        <w:rPr>
+          <w:sz w:val="24"/>
+          <w:szCs w:val="24"/>
+        </w:rPr>
+        <w:t xml:space="preserve">Application for Android to quick </w:t>
+      </w:r>
+      <w:proofErr w:type="gramStart"/>
+      <w:r>
+        <w:rPr>
+          <w:sz w:val="24"/>
+          <w:szCs w:val="24"/>
+        </w:rPr>
+        <w:t>&amp;  easy</w:t>
+      </w:r>
+      <w:proofErr w:type="gramEnd"/>
+      <w:r>
+        <w:rPr>
+          <w:sz w:val="24"/>
+          <w:szCs w:val="24"/>
+        </w:rPr>
+        <w:t xml:space="preserve"> search  the nearest currency exchange with the best rate.</w:t>
+      </w:r>
+    </w:p>
+    <w:p>
+      <w:pPr>
+        <w:jc w:val="both"/>
+        <w:rPr>
+          <w:sz w:val="24"/>
+          <w:szCs w:val="24"/>
+        </w:rPr>
+      </w:pPr>
+      <w:r>
+        <w:rPr>
+          <w:sz w:val="24"/>
+          <w:szCs w:val="24"/>
+        </w:rPr>
+        <w:t xml:space="preserve">The application gets finance </w:t>
+      </w:r>
+      <w:proofErr w:type="spellStart"/>
+      <w:r>
+        <w:rPr>
+          <w:sz w:val="24"/>
+          <w:szCs w:val="24"/>
+        </w:rPr>
+        <w:t>datas</w:t>
+      </w:r>
+      <w:proofErr w:type="spellEnd"/>
+      <w:r>
+        <w:rPr>
+          <w:sz w:val="24"/>
+          <w:szCs w:val="24"/>
+        </w:rPr>
+        <w:t xml:space="preserve"> from Net and provides </w:t>
+      </w:r>
+      <w:r>
+        <w:rPr>
+          <w:sz w:val="24"/>
+          <w:szCs w:val="24"/>
+        </w:rPr>
+        <w:t xml:space="preserve">to </w:t>
+      </w:r>
+      <w:r>
+        <w:rPr>
+          <w:sz w:val="24"/>
+          <w:szCs w:val="24"/>
+        </w:rPr>
+        <w:t xml:space="preserve">the user, sorted by course or by distance. </w:t>
+      </w:r>
+    </w:p>
+    <w:p>
+      <w:pPr>
+        <w:jc w:val="both"/>
+        <w:rPr>
+          <w:sz w:val="24"/>
+          <w:szCs w:val="24"/>
+        </w:rPr>
+      </w:pPr>
+      <w:proofErr w:type="gramStart"/>
+      <w:r>
+        <w:rPr>
+          <w:sz w:val="24"/>
+          <w:szCs w:val="24"/>
+        </w:rPr>
+        <w:t>Also</w:t>
+      </w:r>
+      <w:proofErr w:type="gramEnd"/>
+      <w:r>
+        <w:rPr>
+          <w:sz w:val="24"/>
+          <w:szCs w:val="24"/>
+        </w:rPr>
+        <w:t xml:space="preserve">, the application provides information about rate of National Bank Ukraine, the </w:t>
+      </w:r>
+      <w:proofErr w:type="spellStart"/>
+      <w:r>
+        <w:rPr>
+          <w:sz w:val="24"/>
+          <w:szCs w:val="24"/>
+        </w:rPr>
+        <w:t>Inter</w:t>
+      </w:r>
+      <w:r>
+        <w:rPr>
+          <w:sz w:val="24"/>
+          <w:szCs w:val="24"/>
+        </w:rPr>
+        <w:t xml:space="preserve"> b</w:t>
+      </w:r>
+      <w:r>
+        <w:rPr>
+          <w:sz w:val="24"/>
+          <w:szCs w:val="24"/>
+        </w:rPr>
+        <w:t>ank</w:t>
+      </w:r>
+      <w:proofErr w:type="spellEnd"/>
+      <w:r>
+        <w:rPr>
+          <w:sz w:val="24"/>
+          <w:szCs w:val="24"/>
+        </w:rPr>
+        <w:t xml:space="preserve"> and courses of precious metals. </w:t>
+      </w:r>
+    </w:p>
+    <w:p>
+      <w:pPr>
+        <w:jc w:val="both"/>
+        <w:rPr>
+          <w:sz w:val="24"/>
+          <w:szCs w:val="24"/>
+        </w:rPr>
+      </w:pPr>
+      <w:r>
+        <w:rPr>
+          <w:sz w:val="24"/>
+          <w:szCs w:val="24"/>
+        </w:rPr>
+        <w:t xml:space="preserve">Application is available on </w:t>
+      </w:r>
+      <w:proofErr w:type="spellStart"/>
+      <w:r>
+        <w:rPr>
+          <w:sz w:val="24"/>
+          <w:szCs w:val="24"/>
+        </w:rPr>
+        <w:t>Yandex</w:t>
+      </w:r>
+      <w:proofErr w:type="spellEnd"/>
+      <w:r>
+        <w:rPr>
+          <w:sz w:val="24"/>
+          <w:szCs w:val="24"/>
+        </w:rPr>
+        <w:t xml:space="preserve"> Store, and now is preparing for publication on </w:t>
+      </w:r>
+      <w:r>
+        <w:rPr>
+          <w:sz w:val="24"/>
+          <w:szCs w:val="24"/>
+        </w:rPr>
+        <w:t xml:space="preserve">Android </w:t>
+      </w:r>
+      <w:proofErr w:type="spellStart"/>
+      <w:r>
+        <w:rPr>
+          <w:sz w:val="24"/>
+          <w:szCs w:val="24"/>
+        </w:rPr>
+        <w:t>PlayMarket</w:t>
+      </w:r>
+      <w:proofErr w:type="spellEnd"/>
+      <w:r>
+        <w:rPr>
+          <w:sz w:val="24"/>
+          <w:szCs w:val="24"/>
         </w:rPr>
         <w:t>.</w:t>
       </w:r>
+    </w:p>
+    <w:p>
+      <w:pPr>
+        <w:jc w:val="both"/>
+        <w:rPr>
+          <w:sz w:val="24"/>
+          <w:szCs w:val="24"/>
+        </w:rPr>
+      </w:pPr>
+    </w:p>
+    <w:p>
+      <w:pPr>
+        <w:jc w:val="both"/>
+        <w:rPr>
+          <w:sz w:val="24"/>
+          <w:szCs w:val="24"/>
+        </w:rPr>
+      </w:pPr>
+      <w:r>
+        <w:rPr>
+          <w:sz w:val="24"/>
+          <w:szCs w:val="24"/>
+        </w:rPr>
+        <w:t>In the application I used Goo</w:t>
+      </w:r>
+      <w:r>
+        <w:rPr>
+          <w:sz w:val="24"/>
+          <w:szCs w:val="24"/>
+        </w:rPr>
+        <w:t>g</w:t>
+      </w:r>
+      <w:r>
+        <w:rPr>
+          <w:sz w:val="24"/>
+          <w:szCs w:val="24"/>
+        </w:rPr>
+        <w:t xml:space="preserve">le MAP API, </w:t>
+      </w:r>
       <w:proofErr w:type="spellStart"/>
       <w:r>
         <w:rPr>
           <w:sz w:val="24"/>
           <w:szCs w:val="24"/>
         </w:rPr>
-        <w:t>ua</w:t>
+        <w:t>LocationManager</w:t>
       </w:r>
       <w:proofErr w:type="spellEnd"/>
       <w:r>
         <w:rPr>
           <w:sz w:val="24"/>
           <w:szCs w:val="24"/>
-          <w:lang w:val="ru-RU"/>
         </w:rPr>
         <w:t xml:space="preserve">, </w:t>
       </w:r>
@@ -109,15 +269,7 @@
           <w:sz w:val="24"/>
           <w:szCs w:val="24"/>
         </w:rPr>
-        <w:t>finance</w:t>
-      </w:r>
-      <w:r>
-        <w:rPr>
-          <w:sz w:val="24"/>
-          <w:szCs w:val="24"/>
-          <w:lang w:val="ru-RU"/>
-        </w:rPr>
-        <w:t>.</w:t>
+        <w:t xml:space="preserve">Fragments, </w:t>
       </w:r>
       <w:proofErr w:type="spellStart"/>
       <w:r>
@@ -125,16 +277,29 @@
           <w:sz w:val="24"/>
           <w:szCs w:val="24"/>
         </w:rPr>
-        <w:t>i</w:t>
+        <w:t>FragmentViewP</w:t>
+      </w:r>
+      <w:r>
+        <w:rPr>
+          <w:sz w:val="24"/>
+          <w:szCs w:val="24"/>
+        </w:rPr>
+        <w:t>a</w:t>
+      </w:r>
+      <w:r>
+        <w:rPr>
+          <w:sz w:val="24"/>
+          <w:szCs w:val="24"/>
+        </w:rPr>
+        <w:t>ger</w:t>
       </w:r>
       <w:proofErr w:type="spellEnd"/>
       <w:r>
         <w:rPr>
           <w:sz w:val="24"/>
           <w:szCs w:val="24"/>
-          <w:lang w:val="ru-RU"/>
-        </w:rPr>
-        <w:t>.</w:t>
+        </w:rPr>
+        <w:t xml:space="preserve">, </w:t>
       </w:r>
       <w:proofErr w:type="spellStart"/>
       <w:r>
@@ -142,34 +307,93 @@
           <w:sz w:val="24"/>
           <w:szCs w:val="24"/>
         </w:rPr>
-        <w:t>ua</w:t>
+        <w:t>AlarmManager</w:t>
       </w:r>
       <w:proofErr w:type="spellEnd"/>
       <w:r>
         <w:rPr>
           <w:sz w:val="24"/>
           <w:szCs w:val="24"/>
-          <w:lang w:val="ru-RU"/>
+        </w:rPr>
+        <w:t xml:space="preserve">, Services, </w:t>
+      </w:r>
+      <w:proofErr w:type="spellStart"/>
+      <w:r>
+        <w:rPr>
+          <w:sz w:val="24"/>
+          <w:szCs w:val="24"/>
+        </w:rPr>
+        <w:t>BroadcastReciver</w:t>
+      </w:r>
+      <w:proofErr w:type="spellEnd"/>
+      <w:r>
+        <w:rPr>
+          <w:sz w:val="24"/>
+          <w:szCs w:val="24"/>
+        </w:rPr>
+        <w:t xml:space="preserve"> </w:t>
+      </w:r>
+      <w:r>
+        <w:rPr>
+          <w:sz w:val="24"/>
+          <w:szCs w:val="24"/>
+        </w:rPr>
+        <w:t xml:space="preserve">(with start On Boot Device), </w:t>
+      </w:r>
+      <w:proofErr w:type="spellStart"/>
+      <w:r>
+        <w:rPr>
+          <w:sz w:val="24"/>
+          <w:szCs w:val="24"/>
+        </w:rPr>
+        <w:t>AsyncTask</w:t>
+      </w:r>
+      <w:proofErr w:type="spellEnd"/>
+      <w:r>
+        <w:rPr>
+          <w:sz w:val="24"/>
+          <w:szCs w:val="24"/>
+        </w:rPr>
+        <w:t>,</w:t>
+      </w:r>
+      <w:r>
+        <w:rPr>
+          <w:sz w:val="24"/>
+          <w:szCs w:val="24"/>
+        </w:rPr>
+        <w:t xml:space="preserve"> </w:t>
+      </w:r>
+      <w:proofErr w:type="spellStart"/>
+      <w:r>
+        <w:rPr>
+          <w:sz w:val="24"/>
+          <w:szCs w:val="24"/>
+        </w:rPr>
+        <w:t>HttpURLConnection</w:t>
+      </w:r>
+      <w:proofErr w:type="spellEnd"/>
+      <w:r>
+        <w:rPr>
+          <w:sz w:val="24"/>
+          <w:szCs w:val="24"/>
         </w:rPr>
         <w:t xml:space="preserve">, </w:t>
       </w:r>
       <w:proofErr w:type="spellStart"/>
-      <w:proofErr w:type="gramStart"/>
-      <w:r>
-        <w:rPr>
-          <w:sz w:val="24"/>
-          <w:szCs w:val="24"/>
-        </w:rPr>
-        <w:t>Privatbank</w:t>
+      <w:r>
+        <w:rPr>
+          <w:sz w:val="24"/>
+          <w:szCs w:val="24"/>
+        </w:rPr>
+        <w:t>NavigationView</w:t>
       </w:r>
       <w:proofErr w:type="spellEnd"/>
       <w:r>
         <w:rPr>
           <w:sz w:val="24"/>
           <w:szCs w:val="24"/>
-          <w:lang w:val="ru-RU"/>
-        </w:rPr>
-        <w:t>.</w:t>
+        </w:rPr>
+        <w:t xml:space="preserve">, Handlers, </w:t>
       </w:r>
       <w:proofErr w:type="spellStart"/>
       <w:r>
@@ -177,67 +401,61 @@
           <w:sz w:val="24"/>
           <w:szCs w:val="24"/>
         </w:rPr>
-        <w:t>ua</w:t>
+        <w:t>FloatingActionButton</w:t>
       </w:r>
       <w:proofErr w:type="spellEnd"/>
       <w:r>
         <w:rPr>
           <w:sz w:val="24"/>
           <w:szCs w:val="24"/>
-          <w:lang w:val="ru-RU"/>
-        </w:rPr>
-        <w:t>..</w:t>
-      </w:r>
-      <w:proofErr w:type="gramEnd"/>
-      <w:r>
-        <w:rPr>
-          <w:sz w:val="24"/>
-          <w:szCs w:val="24"/>
-          <w:lang w:val="ru-RU"/>
-        </w:rPr>
-        <w:t xml:space="preserve">) и выдает пользователю список </w:t>
+        </w:rPr>
+        <w:t xml:space="preserve">, </w:t>
       </w:r>
       <w:proofErr w:type="spellStart"/>
       <w:r>
         <w:rPr>
           <w:sz w:val="24"/>
           <w:szCs w:val="24"/>
-          <w:lang w:val="ru-RU"/>
-        </w:rPr>
-        <w:t>обменников</w:t>
+        </w:rPr>
+        <w:t>DrawerLayout</w:t>
       </w:r>
       <w:proofErr w:type="spellEnd"/>
       <w:r>
         <w:rPr>
           <w:sz w:val="24"/>
           <w:szCs w:val="24"/>
-          <w:lang w:val="ru-RU"/>
-        </w:rPr>
-        <w:t xml:space="preserve">(отсортированных по курсу либо по значению).  </w:t>
-      </w:r>
-      <w:r>
-        <w:rPr>
-          <w:sz w:val="24"/>
-          <w:szCs w:val="24"/>
-          <w:lang w:val="ru-RU"/>
-        </w:rPr>
-        <w:t xml:space="preserve">Также в приложение выдает информацию о курсах </w:t>
+        </w:rPr>
+        <w:t xml:space="preserve">, Animation, </w:t>
       </w:r>
       <w:proofErr w:type="spellStart"/>
       <w:r>
         <w:rPr>
           <w:sz w:val="24"/>
           <w:szCs w:val="24"/>
-          <w:lang w:val="ru-RU"/>
-        </w:rPr>
-        <w:t>Нацбанка</w:t>
+        </w:rPr>
+        <w:t>WebView</w:t>
       </w:r>
       <w:proofErr w:type="spellEnd"/>
       <w:r>
         <w:rPr>
           <w:sz w:val="24"/>
           <w:szCs w:val="24"/>
-          <w:lang w:val="ru-RU"/>
+        </w:rPr>
+        <w:t xml:space="preserve">, GSON, JACKSON, </w:t>
+      </w:r>
+      <w:proofErr w:type="spellStart"/>
+      <w:r>
+        <w:rPr>
+          <w:sz w:val="24"/>
+          <w:szCs w:val="24"/>
+        </w:rPr>
+        <w:t>XmlPullParser</w:t>
+      </w:r>
+      <w:proofErr w:type="spellEnd"/>
+      <w:r>
+        <w:rPr>
+          <w:sz w:val="24"/>
+          <w:szCs w:val="24"/>
         </w:rPr>
         <w:t xml:space="preserve">, </w:t>
       </w:r>
@@ -246,19 +464,58 @@
         <w:rPr>
           <w:sz w:val="24"/>
           <w:szCs w:val="24"/>
-          <w:lang w:val="ru-RU"/>
-        </w:rPr>
-        <w:t>Межбанка</w:t>
+        </w:rPr>
+        <w:t>PreferenceFragment</w:t>
       </w:r>
       <w:proofErr w:type="spellEnd"/>
       <w:r>
         <w:rPr>
           <w:sz w:val="24"/>
           <w:szCs w:val="24"/>
-          <w:lang w:val="ru-RU"/>
-        </w:rPr>
-        <w:t xml:space="preserve"> и курсах драгоценных металлов. </w:t>
-      </w:r>
+        </w:rPr>
+        <w:t xml:space="preserve">, </w:t>
+      </w:r>
+      <w:proofErr w:type="spellStart"/>
+      <w:r>
+        <w:rPr>
+          <w:sz w:val="24"/>
+          <w:szCs w:val="24"/>
+        </w:rPr>
+        <w:t>SQLiteOpenHelper</w:t>
+      </w:r>
+      <w:proofErr w:type="spellEnd"/>
+      <w:r>
+        <w:rPr>
+          <w:sz w:val="24"/>
+          <w:szCs w:val="24"/>
+        </w:rPr>
+        <w:t>,</w:t>
+      </w:r>
+      <w:r>
+        <w:rPr>
+          <w:sz w:val="24"/>
+          <w:szCs w:val="24"/>
+        </w:rPr>
+        <w:t xml:space="preserve"> </w:t>
+      </w:r>
+      <w:proofErr w:type="spellStart"/>
+      <w:r>
+        <w:rPr>
+          <w:sz w:val="24"/>
+          <w:szCs w:val="24"/>
+        </w:rPr>
+        <w:t>Parcelable</w:t>
+      </w:r>
+      <w:proofErr w:type="spellEnd"/>
+      <w:r>
+        <w:rPr>
+          <w:sz w:val="24"/>
+          <w:szCs w:val="24"/>
+        </w:rPr>
+        <w:t>, Intent.</w:t>
+      </w:r>
+      <w:bookmarkStart w:id="0" w:name="_GoBack"/>
+      <w:bookmarkEnd w:id="0"/>
     </w:p>
     <w:p>
       <w:pPr>
@@ -266,9 +523,31 @@
         <w:rPr>
           <w:sz w:val="24"/>
           <w:szCs w:val="24"/>
-          <w:lang w:val="ru-RU"/>
-        </w:rPr>
-      </w:pPr>
+        </w:rPr>
+      </w:pPr>
+      <w:r>
+        <w:rPr>
+          <w:sz w:val="24"/>
+          <w:szCs w:val="24"/>
+        </w:rPr>
+        <w:t xml:space="preserve">  </w:t>
+      </w:r>
+    </w:p>
+    <w:p>
+      <w:pPr>
+        <w:jc w:val="center"/>
+        <w:rPr>
+          <w:sz w:val="24"/>
+          <w:szCs w:val="24"/>
+        </w:rPr>
+      </w:pPr>
+      <w:r>
+        <w:rPr>
+          <w:sz w:val="24"/>
+          <w:szCs w:val="24"/>
+        </w:rPr>
+        <w:t xml:space="preserve">  </w:t>
+      </w:r>
       <w:r>
         <w:rPr>
           <w:noProof/>
@@ -371,25 +650,38 @@
         <w:rPr>
           <w:sz w:val="24"/>
           <w:szCs w:val="24"/>
-          <w:lang w:val="ru-RU"/>
-        </w:rPr>
-      </w:pPr>
-    </w:p>
-    <w:p>
-      <w:pPr>
-        <w:rPr>
-          <w:sz w:val="24"/>
-          <w:szCs w:val="24"/>
-          <w:lang w:val="ru-RU"/>
-        </w:rPr>
-      </w:pPr>
-      <w:r>
-        <w:rPr>
-          <w:sz w:val="24"/>
-          <w:szCs w:val="24"/>
-          <w:lang w:val="ru-RU"/>
-        </w:rPr>
-        <w:t>Приложение выдает информацию о черном рынке обмена валюты</w:t>
+        </w:rPr>
+      </w:pPr>
+    </w:p>
+    <w:p>
+      <w:pPr>
+        <w:rPr>
+          <w:sz w:val="24"/>
+          <w:szCs w:val="24"/>
+        </w:rPr>
+      </w:pPr>
+      <w:r>
+        <w:rPr>
+          <w:sz w:val="24"/>
+          <w:szCs w:val="24"/>
+        </w:rPr>
+        <w:br w:type="page"/>
+      </w:r>
+    </w:p>
+    <w:p>
+      <w:pPr>
+        <w:rPr>
+          <w:sz w:val="24"/>
+          <w:szCs w:val="24"/>
+        </w:rPr>
+      </w:pPr>
+      <w:r>
+        <w:rPr>
+          <w:sz w:val="24"/>
+          <w:szCs w:val="24"/>
+        </w:rPr>
+        <w:lastRenderedPageBreak/>
+        <w:t>The application provides information about black market currency exchange</w:t>
       </w:r>
     </w:p>
     <w:p>
@@ -452,29 +744,66 @@
     </w:p>
     <w:p>
       <w:pPr>
+        <w:jc w:val="center"/>
         <w:rPr>
           <w:sz w:val="24"/>
           <w:szCs w:val="24"/>
           <w:lang w:val="ru-RU"/>
         </w:rPr>
       </w:pPr>
-      <w:r>
-        <w:rPr>
-          <w:sz w:val="24"/>
-          <w:szCs w:val="24"/>
-          <w:lang w:val="ru-RU"/>
-        </w:rPr>
-        <w:br w:type="page"/>
-      </w:r>
-      <w:r>
-        <w:rPr>
-          <w:sz w:val="24"/>
-          <w:szCs w:val="24"/>
-          <w:lang w:val="ru-RU"/>
-        </w:rPr>
-        <w:lastRenderedPageBreak/>
-        <w:t xml:space="preserve">Приложение выдает всю контактную информацию о банках и их отделениях. Также приложение предоставляет валютный калькулятор. </w:t>
-      </w:r>
+    </w:p>
+    <w:p>
+      <w:pPr>
+        <w:jc w:val="center"/>
+        <w:rPr>
+          <w:sz w:val="24"/>
+          <w:szCs w:val="24"/>
+        </w:rPr>
+      </w:pPr>
+      <w:r>
+        <w:rPr>
+          <w:sz w:val="24"/>
+          <w:szCs w:val="24"/>
+        </w:rPr>
+        <w:t>The application provides all the contact information of banks and their branches. The application also provides a currency calculator</w:t>
+      </w:r>
+      <w:r>
+        <w:rPr>
+          <w:sz w:val="24"/>
+          <w:szCs w:val="24"/>
+        </w:rPr>
+        <w:t xml:space="preserve"> and m</w:t>
+      </w:r>
+      <w:r>
+        <w:rPr>
+          <w:sz w:val="24"/>
+          <w:szCs w:val="24"/>
+        </w:rPr>
+        <w:t>ap</w:t>
+      </w:r>
+      <w:r>
+        <w:rPr>
+          <w:sz w:val="24"/>
+          <w:szCs w:val="24"/>
+        </w:rPr>
+        <w:t xml:space="preserve"> of</w:t>
+      </w:r>
+      <w:r>
+        <w:rPr>
+          <w:sz w:val="24"/>
+          <w:szCs w:val="24"/>
+        </w:rPr>
+        <w:t xml:space="preserve"> nearby exchangers.</w:t>
+      </w:r>
+    </w:p>
+    <w:p>
+      <w:pPr>
+        <w:jc w:val="center"/>
+        <w:rPr>
+          <w:sz w:val="24"/>
+          <w:szCs w:val="24"/>
+        </w:rPr>
+      </w:pPr>
     </w:p>
     <w:p>
       <w:pPr>
@@ -493,7 +822,7 @@
         </w:rPr>
         <w:drawing>
           <wp:inline distT="0" distB="0" distL="0" distR="0">
-            <wp:extent cx="2276475" cy="4047067"/>
+            <wp:extent cx="2159198" cy="3838575"/>
             <wp:effectExtent l="0" t="0" r="0" b="0"/>
             <wp:docPr id="4" name="Picture 4"/>
             <wp:cNvGraphicFramePr>
@@ -521,7 +850,7 @@
                   <pic:spPr>
                     <a:xfrm>
                       <a:off x="0" y="0"/>
-                      <a:ext cx="2280795" cy="4054746"/>
+                      <a:ext cx="2167694" cy="3853679"/>
                     </a:xfrm>
                     <a:prstGeom prst="rect">
                       <a:avLst/>
@@ -541,8 +870,8 @@
         </w:rPr>
         <w:drawing>
           <wp:inline distT="0" distB="0" distL="0" distR="0">
-            <wp:extent cx="2277071" cy="4048125"/>
-            <wp:effectExtent l="0" t="0" r="9525" b="0"/>
+            <wp:extent cx="2162175" cy="3843866"/>
+            <wp:effectExtent l="0" t="0" r="0" b="4445"/>
             <wp:docPr id="5" name="Picture 5"/>
             <wp:cNvGraphicFramePr>
               <a:graphicFrameLocks xmlns:a="http://schemas.openxmlformats.org/drawingml/2006/main" noChangeAspect="1"/>
@@ -569,7 +898,7 @@
                   <pic:spPr>
                     <a:xfrm>
                       <a:off x="0" y="0"/>
-                      <a:ext cx="2285390" cy="4062915"/>
+                      <a:ext cx="2174860" cy="3866416"/>
                     </a:xfrm>
                     <a:prstGeom prst="rect">
                       <a:avLst/>
@@ -587,76 +916,63 @@
         <w:rPr>
           <w:sz w:val="24"/>
           <w:szCs w:val="24"/>
-          <w:lang w:val="ru-RU"/>
-        </w:rPr>
-      </w:pPr>
-    </w:p>
-    <w:p>
-      <w:pPr>
-        <w:rPr>
-          <w:sz w:val="24"/>
-          <w:szCs w:val="24"/>
-          <w:lang w:val="ru-RU"/>
-        </w:rPr>
-      </w:pPr>
-      <w:r>
-        <w:rPr>
-          <w:sz w:val="24"/>
-          <w:szCs w:val="24"/>
-          <w:lang w:val="ru-RU"/>
-        </w:rPr>
-        <w:t xml:space="preserve">Также есть возможность просмотра карты с отображением всех ближайших </w:t>
-      </w:r>
-      <w:proofErr w:type="spellStart"/>
-      <w:r>
-        <w:rPr>
-          <w:sz w:val="24"/>
-          <w:szCs w:val="24"/>
-          <w:lang w:val="ru-RU"/>
-        </w:rPr>
-        <w:t>обменников</w:t>
-      </w:r>
-      <w:proofErr w:type="spellEnd"/>
-      <w:r>
-        <w:rPr>
-          <w:sz w:val="24"/>
-          <w:szCs w:val="24"/>
-          <w:lang w:val="ru-RU"/>
-        </w:rPr>
-        <w:t xml:space="preserve">. </w:t>
-      </w:r>
-    </w:p>
-    <w:p>
-      <w:pPr>
-        <w:rPr>
-          <w:sz w:val="24"/>
-          <w:szCs w:val="24"/>
-          <w:lang w:val="ru-RU"/>
-        </w:rPr>
-      </w:pPr>
-      <w:r>
-        <w:rPr>
-          <w:sz w:val="24"/>
-          <w:szCs w:val="24"/>
-          <w:lang w:val="ru-RU"/>
-        </w:rPr>
-        <w:t xml:space="preserve">Приложение раз в день информирует пользователя о текущих курсах, либо сигнализирует о резком изменении курсов используя механизм </w:t>
-      </w:r>
-      <w:r>
-        <w:rPr>
-          <w:sz w:val="24"/>
-          <w:szCs w:val="24"/>
-        </w:rPr>
-        <w:t>Notification</w:t>
-      </w:r>
-      <w:r>
-        <w:rPr>
-          <w:sz w:val="24"/>
-          <w:szCs w:val="24"/>
-          <w:lang w:val="ru-RU"/>
-        </w:rPr>
-        <w:t>.</w:t>
-      </w:r>
+        </w:rPr>
+      </w:pPr>
+      <w:r>
+        <w:rPr>
+          <w:sz w:val="24"/>
+          <w:szCs w:val="24"/>
+        </w:rPr>
+        <w:br w:type="page"/>
+      </w:r>
+    </w:p>
+    <w:p>
+      <w:pPr>
+        <w:rPr>
+          <w:sz w:val="24"/>
+          <w:szCs w:val="24"/>
+        </w:rPr>
+      </w:pPr>
+    </w:p>
+    <w:p>
+      <w:pPr>
+        <w:jc w:val="center"/>
+        <w:rPr>
+          <w:sz w:val="24"/>
+          <w:szCs w:val="24"/>
+        </w:rPr>
+      </w:pPr>
+      <w:r>
+        <w:rPr>
+          <w:sz w:val="24"/>
+          <w:szCs w:val="24"/>
+        </w:rPr>
+        <w:t xml:space="preserve">The application every day inform the user about the current courses and indicates if courses was </w:t>
+      </w:r>
+      <w:proofErr w:type="gramStart"/>
+      <w:r>
+        <w:rPr>
+          <w:sz w:val="24"/>
+          <w:szCs w:val="24"/>
+        </w:rPr>
+        <w:t>jump using</w:t>
+      </w:r>
+      <w:proofErr w:type="gramEnd"/>
+      <w:r>
+        <w:rPr>
+          <w:sz w:val="24"/>
+          <w:szCs w:val="24"/>
+        </w:rPr>
+        <w:t xml:space="preserve"> Notification.</w:t>
+      </w:r>
+    </w:p>
+    <w:p>
+      <w:pPr>
+        <w:rPr>
+          <w:sz w:val="24"/>
+          <w:szCs w:val="24"/>
+        </w:rPr>
+      </w:pPr>
     </w:p>
     <w:p>
       <w:pPr>
@@ -766,26 +1082,48 @@
     </w:p>
     <w:p>
       <w:pPr>
-        <w:rPr>
-          <w:sz w:val="24"/>
-          <w:szCs w:val="24"/>
-        </w:rPr>
-      </w:pPr>
-      <w:r>
-        <w:rPr>
-          <w:sz w:val="24"/>
-          <w:szCs w:val="24"/>
-        </w:rPr>
-        <w:lastRenderedPageBreak/>
+        <w:jc w:val="center"/>
+        <w:rPr>
+          <w:sz w:val="24"/>
+          <w:szCs w:val="24"/>
+        </w:rPr>
+      </w:pPr>
+    </w:p>
+    <w:p>
+      <w:pPr>
+        <w:jc w:val="center"/>
+        <w:rPr>
+          <w:sz w:val="24"/>
+          <w:szCs w:val="24"/>
+        </w:rPr>
+      </w:pPr>
+      <w:r>
+        <w:rPr>
+          <w:sz w:val="24"/>
+          <w:szCs w:val="24"/>
+        </w:rPr>
+        <w:t xml:space="preserve">Application provides </w:t>
+      </w:r>
+      <w:r>
+        <w:rPr>
+          <w:sz w:val="24"/>
+          <w:szCs w:val="24"/>
+        </w:rPr>
         <w:t xml:space="preserve">Widget </w:t>
       </w:r>
       <w:r>
         <w:rPr>
           <w:sz w:val="24"/>
           <w:szCs w:val="24"/>
-          <w:lang w:val="ru-RU"/>
-        </w:rPr>
-        <w:t xml:space="preserve">для </w:t>
+        </w:rPr>
+        <w:t>for</w:t>
+      </w:r>
+      <w:r>
+        <w:rPr>
+          <w:sz w:val="24"/>
+          <w:szCs w:val="24"/>
+        </w:rPr>
+        <w:t xml:space="preserve"> </w:t>
       </w:r>
       <w:proofErr w:type="spellStart"/>
       <w:r>
@@ -806,6 +1144,7 @@
     </w:p>
     <w:p>
       <w:pPr>
+        <w:jc w:val="center"/>
         <w:rPr>
           <w:sz w:val="24"/>
           <w:szCs w:val="24"/>

</xml_diff>